<commit_message>
June 2022 samples publish (#11)
</commit_message>
<xml_diff>
--- a/Samples/Audio/AdvancedSpatialSounds/AdvancedSpatialSounds_ReadMe_ja-jp.docx
+++ b/Samples/Audio/AdvancedSpatialSounds/AdvancedSpatialSounds_ReadMe_ja-jp.docx
@@ -1,6 +1,6 @@
 
 <file path=word/document.xml><?xml version="1.0" encoding="utf-8"?>
-<w:document xmlns:wpc="http://schemas.microsoft.com/office/word/2010/wordprocessingCanvas" xmlns:cx="http://schemas.microsoft.com/office/drawing/2014/chartex" xmlns:cx1="http://schemas.microsoft.com/office/drawing/2015/9/8/chartex" xmlns:cx2="http://schemas.microsoft.com/office/drawing/2015/10/21/chartex" xmlns:cx3="http://schemas.microsoft.com/office/drawing/2016/5/9/chartex" xmlns:cx4="http://schemas.microsoft.com/office/drawing/2016/5/10/chartex" xmlns:cx5="http://schemas.microsoft.com/office/drawing/2016/5/11/chartex" xmlns:cx6="http://schemas.microsoft.com/office/drawing/2016/5/12/chartex" xmlns:cx7="http://schemas.microsoft.com/office/drawing/2016/5/13/chartex" xmlns:cx8="http://schemas.microsoft.com/office/drawing/2016/5/14/chartex" xmlns:mc="http://schemas.openxmlformats.org/markup-compatibility/2006" xmlns:aink="http://schemas.microsoft.com/office/drawing/2016/ink" xmlns:am3d="http://schemas.microsoft.com/office/drawing/2017/model3d" xmlns:o="urn:schemas-microsoft-com:office:office" xmlns:r="http://schemas.openxmlformats.org/officeDocument/2006/relationships" xmlns:m="http://schemas.openxmlformats.org/officeDocument/2006/math" xmlns:v="urn:schemas-microsoft-com:vml" xmlns:wp14="http://schemas.microsoft.com/office/word/2010/wordprocessingDrawing" xmlns:wp="http://schemas.openxmlformats.org/drawingml/2006/wordprocessingDrawing" xmlns:w10="urn:schemas-microsoft-com:office:word" xmlns:w="http://schemas.openxmlformats.org/wordprocessingml/2006/main" xmlns:w14="http://schemas.microsoft.com/office/word/2010/wordml" xmlns:w15="http://schemas.microsoft.com/office/word/2012/wordml" xmlns:w16cex="http://schemas.microsoft.com/office/word/2018/wordml/cex" xmlns:w16cid="http://schemas.microsoft.com/office/word/2016/wordml/cid" xmlns:w16="http://schemas.microsoft.com/office/word/2018/wordml" xmlns:w16sdtdh="http://schemas.microsoft.com/office/word/2020/wordml/sdtdatahash" xmlns:w16se="http://schemas.microsoft.com/office/word/2015/wordml/symex" xmlns:wpg="http://schemas.microsoft.com/office/word/2010/wordprocessingGroup" xmlns:wpi="http://schemas.microsoft.com/office/word/2010/wordprocessingInk" xmlns:wne="http://schemas.microsoft.com/office/word/2006/wordml" xmlns:wps="http://schemas.microsoft.com/office/word/2010/wordprocessingShape" mc:Ignorable="w14 w15 w16se w16cid w16 w16cex w16sdtdh wp14">
+<w:document xmlns:wpc="http://schemas.microsoft.com/office/word/2010/wordprocessingCanvas" xmlns:cx="http://schemas.microsoft.com/office/drawing/2014/chartex" xmlns:cx1="http://schemas.microsoft.com/office/drawing/2015/9/8/chartex" xmlns:cx2="http://schemas.microsoft.com/office/drawing/2015/10/21/chartex" xmlns:cx3="http://schemas.microsoft.com/office/drawing/2016/5/9/chartex" xmlns:cx4="http://schemas.microsoft.com/office/drawing/2016/5/10/chartex" xmlns:cx5="http://schemas.microsoft.com/office/drawing/2016/5/11/chartex" xmlns:cx6="http://schemas.microsoft.com/office/drawing/2016/5/12/chartex" xmlns:cx7="http://schemas.microsoft.com/office/drawing/2016/5/13/chartex" xmlns:cx8="http://schemas.microsoft.com/office/drawing/2016/5/14/chartex" xmlns:mc="http://schemas.openxmlformats.org/markup-compatibility/2006" xmlns:aink="http://schemas.microsoft.com/office/drawing/2016/ink" xmlns:am3d="http://schemas.microsoft.com/office/drawing/2017/model3d" xmlns:o="urn:schemas-microsoft-com:office:office" xmlns:oel="http://schemas.microsoft.com/office/2019/extlst" xmlns:r="http://schemas.openxmlformats.org/officeDocument/2006/relationships" xmlns:m="http://schemas.openxmlformats.org/officeDocument/2006/math" xmlns:v="urn:schemas-microsoft-com:vml" xmlns:wp14="http://schemas.microsoft.com/office/word/2010/wordprocessingDrawing" xmlns:wp="http://schemas.openxmlformats.org/drawingml/2006/wordprocessingDrawing" xmlns:w10="urn:schemas-microsoft-com:office:word" xmlns:w="http://schemas.openxmlformats.org/wordprocessingml/2006/main" xmlns:w14="http://schemas.microsoft.com/office/word/2010/wordml" xmlns:w15="http://schemas.microsoft.com/office/word/2012/wordml" xmlns:w16cex="http://schemas.microsoft.com/office/word/2018/wordml/cex" xmlns:w16cid="http://schemas.microsoft.com/office/word/2016/wordml/cid" xmlns:w16="http://schemas.microsoft.com/office/word/2018/wordml" xmlns:w16sdtdh="http://schemas.microsoft.com/office/word/2020/wordml/sdtdatahash" xmlns:w16se="http://schemas.microsoft.com/office/word/2015/wordml/symex" xmlns:wpg="http://schemas.microsoft.com/office/word/2010/wordprocessingGroup" xmlns:wpi="http://schemas.microsoft.com/office/word/2010/wordprocessingInk" xmlns:wne="http://schemas.microsoft.com/office/word/2006/wordml" xmlns:wps="http://schemas.microsoft.com/office/word/2010/wordprocessingShape" mc:Ignorable="w14 w15 w16se w16cid w16 w16cex w16sdtdh wp14">
   <w:body>
     <w:p>
       <w:pPr>
@@ -713,7 +713,7 @@
 </file>
 
 <file path=word/endnotes.xml><?xml version="1.0" encoding="utf-8"?>
-<w:endnotes xmlns:wpc="http://schemas.microsoft.com/office/word/2010/wordprocessingCanvas" xmlns:cx="http://schemas.microsoft.com/office/drawing/2014/chartex" xmlns:cx1="http://schemas.microsoft.com/office/drawing/2015/9/8/chartex" xmlns:cx2="http://schemas.microsoft.com/office/drawing/2015/10/21/chartex" xmlns:cx3="http://schemas.microsoft.com/office/drawing/2016/5/9/chartex" xmlns:cx4="http://schemas.microsoft.com/office/drawing/2016/5/10/chartex" xmlns:cx5="http://schemas.microsoft.com/office/drawing/2016/5/11/chartex" xmlns:cx6="http://schemas.microsoft.com/office/drawing/2016/5/12/chartex" xmlns:cx7="http://schemas.microsoft.com/office/drawing/2016/5/13/chartex" xmlns:cx8="http://schemas.microsoft.com/office/drawing/2016/5/14/chartex" xmlns:mc="http://schemas.openxmlformats.org/markup-compatibility/2006" xmlns:aink="http://schemas.microsoft.com/office/drawing/2016/ink" xmlns:am3d="http://schemas.microsoft.com/office/drawing/2017/model3d" xmlns:o="urn:schemas-microsoft-com:office:office" xmlns:r="http://schemas.openxmlformats.org/officeDocument/2006/relationships" xmlns:m="http://schemas.openxmlformats.org/officeDocument/2006/math" xmlns:v="urn:schemas-microsoft-com:vml" xmlns:wp14="http://schemas.microsoft.com/office/word/2010/wordprocessingDrawing" xmlns:wp="http://schemas.openxmlformats.org/drawingml/2006/wordprocessingDrawing" xmlns:w10="urn:schemas-microsoft-com:office:word" xmlns:w="http://schemas.openxmlformats.org/wordprocessingml/2006/main" xmlns:w14="http://schemas.microsoft.com/office/word/2010/wordml" xmlns:w15="http://schemas.microsoft.com/office/word/2012/wordml" xmlns:w16cex="http://schemas.microsoft.com/office/word/2018/wordml/cex" xmlns:w16cid="http://schemas.microsoft.com/office/word/2016/wordml/cid" xmlns:w16="http://schemas.microsoft.com/office/word/2018/wordml" xmlns:w16sdtdh="http://schemas.microsoft.com/office/word/2020/wordml/sdtdatahash" xmlns:w16se="http://schemas.microsoft.com/office/word/2015/wordml/symex" xmlns:wpg="http://schemas.microsoft.com/office/word/2010/wordprocessingGroup" xmlns:wpi="http://schemas.microsoft.com/office/word/2010/wordprocessingInk" xmlns:wne="http://schemas.microsoft.com/office/word/2006/wordml" xmlns:wps="http://schemas.microsoft.com/office/word/2010/wordprocessingShape" mc:Ignorable="w14 w15 w16se w16cid w16 w16cex w16sdtdh wp14">
+<w:endnotes xmlns:wpc="http://schemas.microsoft.com/office/word/2010/wordprocessingCanvas" xmlns:cx="http://schemas.microsoft.com/office/drawing/2014/chartex" xmlns:cx1="http://schemas.microsoft.com/office/drawing/2015/9/8/chartex" xmlns:cx2="http://schemas.microsoft.com/office/drawing/2015/10/21/chartex" xmlns:cx3="http://schemas.microsoft.com/office/drawing/2016/5/9/chartex" xmlns:cx4="http://schemas.microsoft.com/office/drawing/2016/5/10/chartex" xmlns:cx5="http://schemas.microsoft.com/office/drawing/2016/5/11/chartex" xmlns:cx6="http://schemas.microsoft.com/office/drawing/2016/5/12/chartex" xmlns:cx7="http://schemas.microsoft.com/office/drawing/2016/5/13/chartex" xmlns:cx8="http://schemas.microsoft.com/office/drawing/2016/5/14/chartex" xmlns:mc="http://schemas.openxmlformats.org/markup-compatibility/2006" xmlns:aink="http://schemas.microsoft.com/office/drawing/2016/ink" xmlns:am3d="http://schemas.microsoft.com/office/drawing/2017/model3d" xmlns:o="urn:schemas-microsoft-com:office:office" xmlns:oel="http://schemas.microsoft.com/office/2019/extlst" xmlns:r="http://schemas.openxmlformats.org/officeDocument/2006/relationships" xmlns:m="http://schemas.openxmlformats.org/officeDocument/2006/math" xmlns:v="urn:schemas-microsoft-com:vml" xmlns:wp14="http://schemas.microsoft.com/office/word/2010/wordprocessingDrawing" xmlns:wp="http://schemas.openxmlformats.org/drawingml/2006/wordprocessingDrawing" xmlns:w10="urn:schemas-microsoft-com:office:word" xmlns:w="http://schemas.openxmlformats.org/wordprocessingml/2006/main" xmlns:w14="http://schemas.microsoft.com/office/word/2010/wordml" xmlns:w15="http://schemas.microsoft.com/office/word/2012/wordml" xmlns:w16cex="http://schemas.microsoft.com/office/word/2018/wordml/cex" xmlns:w16cid="http://schemas.microsoft.com/office/word/2016/wordml/cid" xmlns:w16="http://schemas.microsoft.com/office/word/2018/wordml" xmlns:w16sdtdh="http://schemas.microsoft.com/office/word/2020/wordml/sdtdatahash" xmlns:w16se="http://schemas.microsoft.com/office/word/2015/wordml/symex" xmlns:wpg="http://schemas.microsoft.com/office/word/2010/wordprocessingGroup" xmlns:wpi="http://schemas.microsoft.com/office/word/2010/wordprocessingInk" xmlns:wne="http://schemas.microsoft.com/office/word/2006/wordml" xmlns:wps="http://schemas.microsoft.com/office/word/2010/wordprocessingShape" mc:Ignorable="w14 w15 w16se w16cid w16 w16cex w16sdtdh wp14">
   <w:endnote w:type="separator" w:id="-1">
     <w:p>
       <w:r>
@@ -732,7 +732,7 @@
 </file>
 
 <file path=word/footer1.xml><?xml version="1.0" encoding="utf-8"?>
-<w:ftr xmlns:wpc="http://schemas.microsoft.com/office/word/2010/wordprocessingCanvas" xmlns:cx="http://schemas.microsoft.com/office/drawing/2014/chartex" xmlns:cx1="http://schemas.microsoft.com/office/drawing/2015/9/8/chartex" xmlns:cx2="http://schemas.microsoft.com/office/drawing/2015/10/21/chartex" xmlns:cx3="http://schemas.microsoft.com/office/drawing/2016/5/9/chartex" xmlns:cx4="http://schemas.microsoft.com/office/drawing/2016/5/10/chartex" xmlns:cx5="http://schemas.microsoft.com/office/drawing/2016/5/11/chartex" xmlns:cx6="http://schemas.microsoft.com/office/drawing/2016/5/12/chartex" xmlns:cx7="http://schemas.microsoft.com/office/drawing/2016/5/13/chartex" xmlns:cx8="http://schemas.microsoft.com/office/drawing/2016/5/14/chartex" xmlns:mc="http://schemas.openxmlformats.org/markup-compatibility/2006" xmlns:aink="http://schemas.microsoft.com/office/drawing/2016/ink" xmlns:am3d="http://schemas.microsoft.com/office/drawing/2017/model3d" xmlns:o="urn:schemas-microsoft-com:office:office" xmlns:r="http://schemas.openxmlformats.org/officeDocument/2006/relationships" xmlns:m="http://schemas.openxmlformats.org/officeDocument/2006/math" xmlns:v="urn:schemas-microsoft-com:vml" xmlns:wp14="http://schemas.microsoft.com/office/word/2010/wordprocessingDrawing" xmlns:wp="http://schemas.openxmlformats.org/drawingml/2006/wordprocessingDrawing" xmlns:w10="urn:schemas-microsoft-com:office:word" xmlns:w="http://schemas.openxmlformats.org/wordprocessingml/2006/main" xmlns:w14="http://schemas.microsoft.com/office/word/2010/wordml" xmlns:w15="http://schemas.microsoft.com/office/word/2012/wordml" xmlns:w16cex="http://schemas.microsoft.com/office/word/2018/wordml/cex" xmlns:w16cid="http://schemas.microsoft.com/office/word/2016/wordml/cid" xmlns:w16="http://schemas.microsoft.com/office/word/2018/wordml" xmlns:w16sdtdh="http://schemas.microsoft.com/office/word/2020/wordml/sdtdatahash" xmlns:w16se="http://schemas.microsoft.com/office/word/2015/wordml/symex" xmlns:wpg="http://schemas.microsoft.com/office/word/2010/wordprocessingGroup" xmlns:wpi="http://schemas.microsoft.com/office/word/2010/wordprocessingInk" xmlns:wne="http://schemas.microsoft.com/office/word/2006/wordml" xmlns:wps="http://schemas.microsoft.com/office/word/2010/wordprocessingShape" mc:Ignorable="w14 w15 w16se w16cid w16 w16cex w16sdtdh wp14">
+<w:ftr xmlns:wpc="http://schemas.microsoft.com/office/word/2010/wordprocessingCanvas" xmlns:cx="http://schemas.microsoft.com/office/drawing/2014/chartex" xmlns:cx1="http://schemas.microsoft.com/office/drawing/2015/9/8/chartex" xmlns:cx2="http://schemas.microsoft.com/office/drawing/2015/10/21/chartex" xmlns:cx3="http://schemas.microsoft.com/office/drawing/2016/5/9/chartex" xmlns:cx4="http://schemas.microsoft.com/office/drawing/2016/5/10/chartex" xmlns:cx5="http://schemas.microsoft.com/office/drawing/2016/5/11/chartex" xmlns:cx6="http://schemas.microsoft.com/office/drawing/2016/5/12/chartex" xmlns:cx7="http://schemas.microsoft.com/office/drawing/2016/5/13/chartex" xmlns:cx8="http://schemas.microsoft.com/office/drawing/2016/5/14/chartex" xmlns:mc="http://schemas.openxmlformats.org/markup-compatibility/2006" xmlns:aink="http://schemas.microsoft.com/office/drawing/2016/ink" xmlns:am3d="http://schemas.microsoft.com/office/drawing/2017/model3d" xmlns:o="urn:schemas-microsoft-com:office:office" xmlns:oel="http://schemas.microsoft.com/office/2019/extlst" xmlns:r="http://schemas.openxmlformats.org/officeDocument/2006/relationships" xmlns:m="http://schemas.openxmlformats.org/officeDocument/2006/math" xmlns:v="urn:schemas-microsoft-com:vml" xmlns:wp14="http://schemas.microsoft.com/office/word/2010/wordprocessingDrawing" xmlns:wp="http://schemas.openxmlformats.org/drawingml/2006/wordprocessingDrawing" xmlns:w10="urn:schemas-microsoft-com:office:word" xmlns:w="http://schemas.openxmlformats.org/wordprocessingml/2006/main" xmlns:w14="http://schemas.microsoft.com/office/word/2010/wordml" xmlns:w15="http://schemas.microsoft.com/office/word/2012/wordml" xmlns:w16cex="http://schemas.microsoft.com/office/word/2018/wordml/cex" xmlns:w16cid="http://schemas.microsoft.com/office/word/2016/wordml/cid" xmlns:w16="http://schemas.microsoft.com/office/word/2018/wordml" xmlns:w16sdtdh="http://schemas.microsoft.com/office/word/2020/wordml/sdtdatahash" xmlns:w16se="http://schemas.microsoft.com/office/word/2015/wordml/symex" xmlns:wpg="http://schemas.microsoft.com/office/word/2010/wordprocessingGroup" xmlns:wpi="http://schemas.microsoft.com/office/word/2010/wordprocessingInk" xmlns:wne="http://schemas.microsoft.com/office/word/2006/wordml" xmlns:wps="http://schemas.microsoft.com/office/word/2010/wordprocessingShape" mc:Ignorable="w14 w15 w16se w16cid w16 w16cex w16sdtdh wp14">
   <w:tbl>
     <w:tblPr>
       <w:tblW w:w="5000" w:type="pct"/>
@@ -816,7 +816,7 @@
               <w:szCs w:val="16"/>
               <w:lang w:val="ja-JP" w:bidi="ja-JP"/>
             </w:rPr>
-            <w:t>2021</w:t>
+            <w:t>2022</w:t>
           </w:r>
           <w:r>
             <w:rPr>
@@ -1033,7 +1033,7 @@
 </file>
 
 <file path=word/footer2.xml><?xml version="1.0" encoding="utf-8"?>
-<w:ftr xmlns:wpc="http://schemas.microsoft.com/office/word/2010/wordprocessingCanvas" xmlns:cx="http://schemas.microsoft.com/office/drawing/2014/chartex" xmlns:cx1="http://schemas.microsoft.com/office/drawing/2015/9/8/chartex" xmlns:cx2="http://schemas.microsoft.com/office/drawing/2015/10/21/chartex" xmlns:cx3="http://schemas.microsoft.com/office/drawing/2016/5/9/chartex" xmlns:cx4="http://schemas.microsoft.com/office/drawing/2016/5/10/chartex" xmlns:cx5="http://schemas.microsoft.com/office/drawing/2016/5/11/chartex" xmlns:cx6="http://schemas.microsoft.com/office/drawing/2016/5/12/chartex" xmlns:cx7="http://schemas.microsoft.com/office/drawing/2016/5/13/chartex" xmlns:cx8="http://schemas.microsoft.com/office/drawing/2016/5/14/chartex" xmlns:mc="http://schemas.openxmlformats.org/markup-compatibility/2006" xmlns:aink="http://schemas.microsoft.com/office/drawing/2016/ink" xmlns:am3d="http://schemas.microsoft.com/office/drawing/2017/model3d" xmlns:o="urn:schemas-microsoft-com:office:office" xmlns:r="http://schemas.openxmlformats.org/officeDocument/2006/relationships" xmlns:m="http://schemas.openxmlformats.org/officeDocument/2006/math" xmlns:v="urn:schemas-microsoft-com:vml" xmlns:wp14="http://schemas.microsoft.com/office/word/2010/wordprocessingDrawing" xmlns:wp="http://schemas.openxmlformats.org/drawingml/2006/wordprocessingDrawing" xmlns:w10="urn:schemas-microsoft-com:office:word" xmlns:w="http://schemas.openxmlformats.org/wordprocessingml/2006/main" xmlns:w14="http://schemas.microsoft.com/office/word/2010/wordml" xmlns:w15="http://schemas.microsoft.com/office/word/2012/wordml" xmlns:w16cex="http://schemas.microsoft.com/office/word/2018/wordml/cex" xmlns:w16cid="http://schemas.microsoft.com/office/word/2016/wordml/cid" xmlns:w16="http://schemas.microsoft.com/office/word/2018/wordml" xmlns:w16sdtdh="http://schemas.microsoft.com/office/word/2020/wordml/sdtdatahash" xmlns:w16se="http://schemas.microsoft.com/office/word/2015/wordml/symex" xmlns:wpg="http://schemas.microsoft.com/office/word/2010/wordprocessingGroup" xmlns:wpi="http://schemas.microsoft.com/office/word/2010/wordprocessingInk" xmlns:wne="http://schemas.microsoft.com/office/word/2006/wordml" xmlns:wps="http://schemas.microsoft.com/office/word/2010/wordprocessingShape" mc:Ignorable="w14 w15 w16se w16cid w16 w16cex w16sdtdh wp14">
+<w:ftr xmlns:wpc="http://schemas.microsoft.com/office/word/2010/wordprocessingCanvas" xmlns:cx="http://schemas.microsoft.com/office/drawing/2014/chartex" xmlns:cx1="http://schemas.microsoft.com/office/drawing/2015/9/8/chartex" xmlns:cx2="http://schemas.microsoft.com/office/drawing/2015/10/21/chartex" xmlns:cx3="http://schemas.microsoft.com/office/drawing/2016/5/9/chartex" xmlns:cx4="http://schemas.microsoft.com/office/drawing/2016/5/10/chartex" xmlns:cx5="http://schemas.microsoft.com/office/drawing/2016/5/11/chartex" xmlns:cx6="http://schemas.microsoft.com/office/drawing/2016/5/12/chartex" xmlns:cx7="http://schemas.microsoft.com/office/drawing/2016/5/13/chartex" xmlns:cx8="http://schemas.microsoft.com/office/drawing/2016/5/14/chartex" xmlns:mc="http://schemas.openxmlformats.org/markup-compatibility/2006" xmlns:aink="http://schemas.microsoft.com/office/drawing/2016/ink" xmlns:am3d="http://schemas.microsoft.com/office/drawing/2017/model3d" xmlns:o="urn:schemas-microsoft-com:office:office" xmlns:oel="http://schemas.microsoft.com/office/2019/extlst" xmlns:r="http://schemas.openxmlformats.org/officeDocument/2006/relationships" xmlns:m="http://schemas.openxmlformats.org/officeDocument/2006/math" xmlns:v="urn:schemas-microsoft-com:vml" xmlns:wp14="http://schemas.microsoft.com/office/word/2010/wordprocessingDrawing" xmlns:wp="http://schemas.openxmlformats.org/drawingml/2006/wordprocessingDrawing" xmlns:w10="urn:schemas-microsoft-com:office:word" xmlns:w="http://schemas.openxmlformats.org/wordprocessingml/2006/main" xmlns:w14="http://schemas.microsoft.com/office/word/2010/wordml" xmlns:w15="http://schemas.microsoft.com/office/word/2012/wordml" xmlns:w16cex="http://schemas.microsoft.com/office/word/2018/wordml/cex" xmlns:w16cid="http://schemas.microsoft.com/office/word/2016/wordml/cid" xmlns:w16="http://schemas.microsoft.com/office/word/2018/wordml" xmlns:w16sdtdh="http://schemas.microsoft.com/office/word/2020/wordml/sdtdatahash" xmlns:w16se="http://schemas.microsoft.com/office/word/2015/wordml/symex" xmlns:wpg="http://schemas.microsoft.com/office/word/2010/wordprocessingGroup" xmlns:wpi="http://schemas.microsoft.com/office/word/2010/wordprocessingInk" xmlns:wne="http://schemas.microsoft.com/office/word/2006/wordml" xmlns:wps="http://schemas.microsoft.com/office/word/2010/wordprocessingShape" mc:Ignorable="w14 w15 w16se w16cid w16 w16cex w16sdtdh wp14">
   <w:tbl>
     <w:tblPr>
       <w:tblW w:w="5000" w:type="pct"/>
@@ -1117,7 +1117,7 @@
               <w:szCs w:val="16"/>
               <w:lang w:val="ja-JP" w:bidi="ja-JP"/>
             </w:rPr>
-            <w:t>2021</w:t>
+            <w:t>2022</w:t>
           </w:r>
           <w:r>
             <w:rPr>
@@ -1316,7 +1316,7 @@
 </file>
 
 <file path=word/footnotes.xml><?xml version="1.0" encoding="utf-8"?>
-<w:footnotes xmlns:wpc="http://schemas.microsoft.com/office/word/2010/wordprocessingCanvas" xmlns:cx="http://schemas.microsoft.com/office/drawing/2014/chartex" xmlns:cx1="http://schemas.microsoft.com/office/drawing/2015/9/8/chartex" xmlns:cx2="http://schemas.microsoft.com/office/drawing/2015/10/21/chartex" xmlns:cx3="http://schemas.microsoft.com/office/drawing/2016/5/9/chartex" xmlns:cx4="http://schemas.microsoft.com/office/drawing/2016/5/10/chartex" xmlns:cx5="http://schemas.microsoft.com/office/drawing/2016/5/11/chartex" xmlns:cx6="http://schemas.microsoft.com/office/drawing/2016/5/12/chartex" xmlns:cx7="http://schemas.microsoft.com/office/drawing/2016/5/13/chartex" xmlns:cx8="http://schemas.microsoft.com/office/drawing/2016/5/14/chartex" xmlns:mc="http://schemas.openxmlformats.org/markup-compatibility/2006" xmlns:aink="http://schemas.microsoft.com/office/drawing/2016/ink" xmlns:am3d="http://schemas.microsoft.com/office/drawing/2017/model3d" xmlns:o="urn:schemas-microsoft-com:office:office" xmlns:r="http://schemas.openxmlformats.org/officeDocument/2006/relationships" xmlns:m="http://schemas.openxmlformats.org/officeDocument/2006/math" xmlns:v="urn:schemas-microsoft-com:vml" xmlns:wp14="http://schemas.microsoft.com/office/word/2010/wordprocessingDrawing" xmlns:wp="http://schemas.openxmlformats.org/drawingml/2006/wordprocessingDrawing" xmlns:w10="urn:schemas-microsoft-com:office:word" xmlns:w="http://schemas.openxmlformats.org/wordprocessingml/2006/main" xmlns:w14="http://schemas.microsoft.com/office/word/2010/wordml" xmlns:w15="http://schemas.microsoft.com/office/word/2012/wordml" xmlns:w16cex="http://schemas.microsoft.com/office/word/2018/wordml/cex" xmlns:w16cid="http://schemas.microsoft.com/office/word/2016/wordml/cid" xmlns:w16="http://schemas.microsoft.com/office/word/2018/wordml" xmlns:w16sdtdh="http://schemas.microsoft.com/office/word/2020/wordml/sdtdatahash" xmlns:w16se="http://schemas.microsoft.com/office/word/2015/wordml/symex" xmlns:wpg="http://schemas.microsoft.com/office/word/2010/wordprocessingGroup" xmlns:wpi="http://schemas.microsoft.com/office/word/2010/wordprocessingInk" xmlns:wne="http://schemas.microsoft.com/office/word/2006/wordml" xmlns:wps="http://schemas.microsoft.com/office/word/2010/wordprocessingShape" mc:Ignorable="w14 w15 w16se w16cid w16 w16cex w16sdtdh wp14">
+<w:footnotes xmlns:wpc="http://schemas.microsoft.com/office/word/2010/wordprocessingCanvas" xmlns:cx="http://schemas.microsoft.com/office/drawing/2014/chartex" xmlns:cx1="http://schemas.microsoft.com/office/drawing/2015/9/8/chartex" xmlns:cx2="http://schemas.microsoft.com/office/drawing/2015/10/21/chartex" xmlns:cx3="http://schemas.microsoft.com/office/drawing/2016/5/9/chartex" xmlns:cx4="http://schemas.microsoft.com/office/drawing/2016/5/10/chartex" xmlns:cx5="http://schemas.microsoft.com/office/drawing/2016/5/11/chartex" xmlns:cx6="http://schemas.microsoft.com/office/drawing/2016/5/12/chartex" xmlns:cx7="http://schemas.microsoft.com/office/drawing/2016/5/13/chartex" xmlns:cx8="http://schemas.microsoft.com/office/drawing/2016/5/14/chartex" xmlns:mc="http://schemas.openxmlformats.org/markup-compatibility/2006" xmlns:aink="http://schemas.microsoft.com/office/drawing/2016/ink" xmlns:am3d="http://schemas.microsoft.com/office/drawing/2017/model3d" xmlns:o="urn:schemas-microsoft-com:office:office" xmlns:oel="http://schemas.microsoft.com/office/2019/extlst" xmlns:r="http://schemas.openxmlformats.org/officeDocument/2006/relationships" xmlns:m="http://schemas.openxmlformats.org/officeDocument/2006/math" xmlns:v="urn:schemas-microsoft-com:vml" xmlns:wp14="http://schemas.microsoft.com/office/word/2010/wordprocessingDrawing" xmlns:wp="http://schemas.openxmlformats.org/drawingml/2006/wordprocessingDrawing" xmlns:w10="urn:schemas-microsoft-com:office:word" xmlns:w="http://schemas.openxmlformats.org/wordprocessingml/2006/main" xmlns:w14="http://schemas.microsoft.com/office/word/2010/wordml" xmlns:w15="http://schemas.microsoft.com/office/word/2012/wordml" xmlns:w16cex="http://schemas.microsoft.com/office/word/2018/wordml/cex" xmlns:w16cid="http://schemas.microsoft.com/office/word/2016/wordml/cid" xmlns:w16="http://schemas.microsoft.com/office/word/2018/wordml" xmlns:w16sdtdh="http://schemas.microsoft.com/office/word/2020/wordml/sdtdatahash" xmlns:w16se="http://schemas.microsoft.com/office/word/2015/wordml/symex" xmlns:wpg="http://schemas.microsoft.com/office/word/2010/wordprocessingGroup" xmlns:wpi="http://schemas.microsoft.com/office/word/2010/wordprocessingInk" xmlns:wne="http://schemas.microsoft.com/office/word/2006/wordml" xmlns:wps="http://schemas.microsoft.com/office/word/2010/wordprocessingShape" mc:Ignorable="w14 w15 w16se w16cid w16 w16cex w16sdtdh wp14">
   <w:footnote w:type="separator" w:id="-1">
     <w:p>
       <w:r>
@@ -1335,7 +1335,7 @@
 </file>
 
 <file path=word/header1.xml><?xml version="1.0" encoding="utf-8"?>
-<w:hdr xmlns:wpc="http://schemas.microsoft.com/office/word/2010/wordprocessingCanvas" xmlns:cx="http://schemas.microsoft.com/office/drawing/2014/chartex" xmlns:cx1="http://schemas.microsoft.com/office/drawing/2015/9/8/chartex" xmlns:cx2="http://schemas.microsoft.com/office/drawing/2015/10/21/chartex" xmlns:cx3="http://schemas.microsoft.com/office/drawing/2016/5/9/chartex" xmlns:cx4="http://schemas.microsoft.com/office/drawing/2016/5/10/chartex" xmlns:cx5="http://schemas.microsoft.com/office/drawing/2016/5/11/chartex" xmlns:cx6="http://schemas.microsoft.com/office/drawing/2016/5/12/chartex" xmlns:cx7="http://schemas.microsoft.com/office/drawing/2016/5/13/chartex" xmlns:cx8="http://schemas.microsoft.com/office/drawing/2016/5/14/chartex" xmlns:mc="http://schemas.openxmlformats.org/markup-compatibility/2006" xmlns:aink="http://schemas.microsoft.com/office/drawing/2016/ink" xmlns:am3d="http://schemas.microsoft.com/office/drawing/2017/model3d" xmlns:o="urn:schemas-microsoft-com:office:office" xmlns:r="http://schemas.openxmlformats.org/officeDocument/2006/relationships" xmlns:m="http://schemas.openxmlformats.org/officeDocument/2006/math" xmlns:v="urn:schemas-microsoft-com:vml" xmlns:wp14="http://schemas.microsoft.com/office/word/2010/wordprocessingDrawing" xmlns:wp="http://schemas.openxmlformats.org/drawingml/2006/wordprocessingDrawing" xmlns:w10="urn:schemas-microsoft-com:office:word" xmlns:w="http://schemas.openxmlformats.org/wordprocessingml/2006/main" xmlns:w14="http://schemas.microsoft.com/office/word/2010/wordml" xmlns:w15="http://schemas.microsoft.com/office/word/2012/wordml" xmlns:w16cex="http://schemas.microsoft.com/office/word/2018/wordml/cex" xmlns:w16cid="http://schemas.microsoft.com/office/word/2016/wordml/cid" xmlns:w16="http://schemas.microsoft.com/office/word/2018/wordml" xmlns:w16sdtdh="http://schemas.microsoft.com/office/word/2020/wordml/sdtdatahash" xmlns:w16se="http://schemas.microsoft.com/office/word/2015/wordml/symex" xmlns:wpg="http://schemas.microsoft.com/office/word/2010/wordprocessingGroup" xmlns:wpi="http://schemas.microsoft.com/office/word/2010/wordprocessingInk" xmlns:wne="http://schemas.microsoft.com/office/word/2006/wordml" xmlns:wps="http://schemas.microsoft.com/office/word/2010/wordprocessingShape" mc:Ignorable="w14 w15 w16se w16cid w16 w16cex w16sdtdh wp14">
+<w:hdr xmlns:wpc="http://schemas.microsoft.com/office/word/2010/wordprocessingCanvas" xmlns:cx="http://schemas.microsoft.com/office/drawing/2014/chartex" xmlns:cx1="http://schemas.microsoft.com/office/drawing/2015/9/8/chartex" xmlns:cx2="http://schemas.microsoft.com/office/drawing/2015/10/21/chartex" xmlns:cx3="http://schemas.microsoft.com/office/drawing/2016/5/9/chartex" xmlns:cx4="http://schemas.microsoft.com/office/drawing/2016/5/10/chartex" xmlns:cx5="http://schemas.microsoft.com/office/drawing/2016/5/11/chartex" xmlns:cx6="http://schemas.microsoft.com/office/drawing/2016/5/12/chartex" xmlns:cx7="http://schemas.microsoft.com/office/drawing/2016/5/13/chartex" xmlns:cx8="http://schemas.microsoft.com/office/drawing/2016/5/14/chartex" xmlns:mc="http://schemas.openxmlformats.org/markup-compatibility/2006" xmlns:aink="http://schemas.microsoft.com/office/drawing/2016/ink" xmlns:am3d="http://schemas.microsoft.com/office/drawing/2017/model3d" xmlns:o="urn:schemas-microsoft-com:office:office" xmlns:oel="http://schemas.microsoft.com/office/2019/extlst" xmlns:r="http://schemas.openxmlformats.org/officeDocument/2006/relationships" xmlns:m="http://schemas.openxmlformats.org/officeDocument/2006/math" xmlns:v="urn:schemas-microsoft-com:vml" xmlns:wp14="http://schemas.microsoft.com/office/word/2010/wordprocessingDrawing" xmlns:wp="http://schemas.openxmlformats.org/drawingml/2006/wordprocessingDrawing" xmlns:w10="urn:schemas-microsoft-com:office:word" xmlns:w="http://schemas.openxmlformats.org/wordprocessingml/2006/main" xmlns:w14="http://schemas.microsoft.com/office/word/2010/wordml" xmlns:w15="http://schemas.microsoft.com/office/word/2012/wordml" xmlns:w16cex="http://schemas.microsoft.com/office/word/2018/wordml/cex" xmlns:w16cid="http://schemas.microsoft.com/office/word/2016/wordml/cid" xmlns:w16="http://schemas.microsoft.com/office/word/2018/wordml" xmlns:w16sdtdh="http://schemas.microsoft.com/office/word/2020/wordml/sdtdatahash" xmlns:w16se="http://schemas.microsoft.com/office/word/2015/wordml/symex" xmlns:wpg="http://schemas.microsoft.com/office/word/2010/wordprocessingGroup" xmlns:wpi="http://schemas.microsoft.com/office/word/2010/wordprocessingInk" xmlns:wne="http://schemas.microsoft.com/office/word/2006/wordml" xmlns:wps="http://schemas.microsoft.com/office/word/2010/wordprocessingShape" mc:Ignorable="w14 w15 w16se w16cid w16 w16cex w16sdtdh wp14">
   <w:tbl>
     <w:tblPr>
       <w:tblStyle w:val="TableGrid"/>
@@ -1868,7 +1868,7 @@
 </file>
 
 <file path=word/numbering.xml><?xml version="1.0" encoding="utf-8"?>
-<w:numbering xmlns:wpc="http://schemas.microsoft.com/office/word/2010/wordprocessingCanvas" xmlns:cx="http://schemas.microsoft.com/office/drawing/2014/chartex" xmlns:cx1="http://schemas.microsoft.com/office/drawing/2015/9/8/chartex" xmlns:cx2="http://schemas.microsoft.com/office/drawing/2015/10/21/chartex" xmlns:cx3="http://schemas.microsoft.com/office/drawing/2016/5/9/chartex" xmlns:cx4="http://schemas.microsoft.com/office/drawing/2016/5/10/chartex" xmlns:cx5="http://schemas.microsoft.com/office/drawing/2016/5/11/chartex" xmlns:cx6="http://schemas.microsoft.com/office/drawing/2016/5/12/chartex" xmlns:cx7="http://schemas.microsoft.com/office/drawing/2016/5/13/chartex" xmlns:cx8="http://schemas.microsoft.com/office/drawing/2016/5/14/chartex" xmlns:mc="http://schemas.openxmlformats.org/markup-compatibility/2006" xmlns:aink="http://schemas.microsoft.com/office/drawing/2016/ink" xmlns:am3d="http://schemas.microsoft.com/office/drawing/2017/model3d" xmlns:o="urn:schemas-microsoft-com:office:office" xmlns:r="http://schemas.openxmlformats.org/officeDocument/2006/relationships" xmlns:m="http://schemas.openxmlformats.org/officeDocument/2006/math" xmlns:v="urn:schemas-microsoft-com:vml" xmlns:wp14="http://schemas.microsoft.com/office/word/2010/wordprocessingDrawing" xmlns:wp="http://schemas.openxmlformats.org/drawingml/2006/wordprocessingDrawing" xmlns:w10="urn:schemas-microsoft-com:office:word" xmlns:w="http://schemas.openxmlformats.org/wordprocessingml/2006/main" xmlns:w14="http://schemas.microsoft.com/office/word/2010/wordml" xmlns:w15="http://schemas.microsoft.com/office/word/2012/wordml" xmlns:w16cex="http://schemas.microsoft.com/office/word/2018/wordml/cex" xmlns:w16cid="http://schemas.microsoft.com/office/word/2016/wordml/cid" xmlns:w16="http://schemas.microsoft.com/office/word/2018/wordml" xmlns:w16sdtdh="http://schemas.microsoft.com/office/word/2020/wordml/sdtdatahash" xmlns:w16se="http://schemas.microsoft.com/office/word/2015/wordml/symex" xmlns:wpg="http://schemas.microsoft.com/office/word/2010/wordprocessingGroup" xmlns:wpi="http://schemas.microsoft.com/office/word/2010/wordprocessingInk" xmlns:wne="http://schemas.microsoft.com/office/word/2006/wordml" xmlns:wps="http://schemas.microsoft.com/office/word/2010/wordprocessingShape" mc:Ignorable="w14 w15 w16se w16cid w16 w16cex w16sdtdh wp14">
+<w:numbering xmlns:wpc="http://schemas.microsoft.com/office/word/2010/wordprocessingCanvas" xmlns:cx="http://schemas.microsoft.com/office/drawing/2014/chartex" xmlns:cx1="http://schemas.microsoft.com/office/drawing/2015/9/8/chartex" xmlns:cx2="http://schemas.microsoft.com/office/drawing/2015/10/21/chartex" xmlns:cx3="http://schemas.microsoft.com/office/drawing/2016/5/9/chartex" xmlns:cx4="http://schemas.microsoft.com/office/drawing/2016/5/10/chartex" xmlns:cx5="http://schemas.microsoft.com/office/drawing/2016/5/11/chartex" xmlns:cx6="http://schemas.microsoft.com/office/drawing/2016/5/12/chartex" xmlns:cx7="http://schemas.microsoft.com/office/drawing/2016/5/13/chartex" xmlns:cx8="http://schemas.microsoft.com/office/drawing/2016/5/14/chartex" xmlns:mc="http://schemas.openxmlformats.org/markup-compatibility/2006" xmlns:aink="http://schemas.microsoft.com/office/drawing/2016/ink" xmlns:am3d="http://schemas.microsoft.com/office/drawing/2017/model3d" xmlns:o="urn:schemas-microsoft-com:office:office" xmlns:oel="http://schemas.microsoft.com/office/2019/extlst" xmlns:r="http://schemas.openxmlformats.org/officeDocument/2006/relationships" xmlns:m="http://schemas.openxmlformats.org/officeDocument/2006/math" xmlns:v="urn:schemas-microsoft-com:vml" xmlns:wp14="http://schemas.microsoft.com/office/word/2010/wordprocessingDrawing" xmlns:wp="http://schemas.openxmlformats.org/drawingml/2006/wordprocessingDrawing" xmlns:w10="urn:schemas-microsoft-com:office:word" xmlns:w="http://schemas.openxmlformats.org/wordprocessingml/2006/main" xmlns:w14="http://schemas.microsoft.com/office/word/2010/wordml" xmlns:w15="http://schemas.microsoft.com/office/word/2012/wordml" xmlns:w16cex="http://schemas.microsoft.com/office/word/2018/wordml/cex" xmlns:w16cid="http://schemas.microsoft.com/office/word/2016/wordml/cid" xmlns:w16="http://schemas.microsoft.com/office/word/2018/wordml" xmlns:w16sdtdh="http://schemas.microsoft.com/office/word/2020/wordml/sdtdatahash" xmlns:w16se="http://schemas.microsoft.com/office/word/2015/wordml/symex" xmlns:wpg="http://schemas.microsoft.com/office/word/2010/wordprocessingGroup" xmlns:wpi="http://schemas.microsoft.com/office/word/2010/wordprocessingInk" xmlns:wne="http://schemas.microsoft.com/office/word/2006/wordml" xmlns:wps="http://schemas.microsoft.com/office/word/2010/wordprocessingShape" mc:Ignorable="w14 w15 w16se w16cid w16 w16cex w16sdtdh wp14">
   <w:abstractNum w:abstractNumId="0" w15:restartNumberingAfterBreak="0">
     <w:nsid w:val="0030577F"/>
     <w:multiLevelType w:val="hybridMultilevel"/>
@@ -3338,46 +3338,46 @@
       </w:rPr>
     </w:lvl>
   </w:abstractNum>
-  <w:num w:numId="1">
+  <w:num w:numId="1" w16cid:durableId="1618217175">
     <w:abstractNumId w:val="8"/>
   </w:num>
-  <w:num w:numId="2">
+  <w:num w:numId="2" w16cid:durableId="255405748">
     <w:abstractNumId w:val="8"/>
   </w:num>
-  <w:num w:numId="3">
+  <w:num w:numId="3" w16cid:durableId="654843230">
     <w:abstractNumId w:val="12"/>
   </w:num>
-  <w:num w:numId="4">
+  <w:num w:numId="4" w16cid:durableId="1853645039">
     <w:abstractNumId w:val="10"/>
   </w:num>
-  <w:num w:numId="5">
+  <w:num w:numId="5" w16cid:durableId="272713410">
     <w:abstractNumId w:val="9"/>
   </w:num>
-  <w:num w:numId="6">
+  <w:num w:numId="6" w16cid:durableId="1880238723">
     <w:abstractNumId w:val="11"/>
   </w:num>
-  <w:num w:numId="7">
+  <w:num w:numId="7" w16cid:durableId="1334380943">
     <w:abstractNumId w:val="6"/>
   </w:num>
-  <w:num w:numId="8">
+  <w:num w:numId="8" w16cid:durableId="288170471">
     <w:abstractNumId w:val="3"/>
   </w:num>
-  <w:num w:numId="9">
+  <w:num w:numId="9" w16cid:durableId="1916085015">
     <w:abstractNumId w:val="7"/>
   </w:num>
-  <w:num w:numId="10">
+  <w:num w:numId="10" w16cid:durableId="1765491646">
     <w:abstractNumId w:val="4"/>
   </w:num>
-  <w:num w:numId="11">
+  <w:num w:numId="11" w16cid:durableId="234322270">
     <w:abstractNumId w:val="2"/>
   </w:num>
-  <w:num w:numId="12">
+  <w:num w:numId="12" w16cid:durableId="516846174">
     <w:abstractNumId w:val="1"/>
   </w:num>
-  <w:num w:numId="13">
+  <w:num w:numId="13" w16cid:durableId="1880899968">
     <w:abstractNumId w:val="5"/>
   </w:num>
-  <w:num w:numId="14">
+  <w:num w:numId="14" w16cid:durableId="245113038">
     <w:abstractNumId w:val="0"/>
   </w:num>
 </w:numbering>
@@ -3506,6 +3506,7 @@
     <w:lsdException w:name="HTML Sample" w:semiHidden="1" w:unhideWhenUsed="1"/>
     <w:lsdException w:name="HTML Typewriter" w:semiHidden="1" w:unhideWhenUsed="1"/>
     <w:lsdException w:name="HTML Variable" w:semiHidden="1" w:unhideWhenUsed="1"/>
+    <w:lsdException w:name="Normal Table" w:semiHidden="1" w:unhideWhenUsed="1"/>
     <w:lsdException w:name="annotation subject" w:semiHidden="1" w:unhideWhenUsed="1"/>
     <w:lsdException w:name="No List" w:semiHidden="1" w:unhideWhenUsed="1"/>
     <w:lsdException w:name="Outline List 1" w:semiHidden="1" w:unhideWhenUsed="1"/>
@@ -3552,8 +3553,10 @@
     <w:lsdException w:name="Table Subtle 2" w:semiHidden="1" w:unhideWhenUsed="1"/>
     <w:lsdException w:name="Table Web 1" w:semiHidden="1" w:unhideWhenUsed="1"/>
     <w:lsdException w:name="Table Web 2" w:semiHidden="1" w:unhideWhenUsed="1"/>
+    <w:lsdException w:name="Table Web 3" w:semiHidden="1" w:unhideWhenUsed="1"/>
     <w:lsdException w:name="Balloon Text" w:semiHidden="1" w:unhideWhenUsed="1"/>
     <w:lsdException w:name="Table Grid" w:uiPriority="39"/>
+    <w:lsdException w:name="Table Theme" w:semiHidden="1" w:unhideWhenUsed="1"/>
     <w:lsdException w:name="Placeholder Text" w:semiHidden="1"/>
     <w:lsdException w:name="No Spacing" w:uiPriority="1" w:qFormat="1"/>
     <w:lsdException w:name="Light Shading" w:uiPriority="60"/>

</xml_diff>